<commit_message>
Entrega Final - Reto 3
</commit_message>
<xml_diff>
--- a/Docs/Documento de Análisis.docx
+++ b/Docs/Documento de Análisis.docx
@@ -9,6 +9,9 @@
       </w:pPr>
       <w:r>
         <w:t>Documento de Análisis</w:t>
+      </w:r>
+      <w:r>
+        <w:t xml:space="preserve"> - Reto 3</w:t>
       </w:r>
     </w:p>
     <w:p>
@@ -86,16 +89,24 @@
     </w:p>
     <w:p>
       <w:r>
-        <w:t>Requerimiento 2: O(</w:t>
+        <w:t>Requerimiento 2</w:t>
       </w:r>
       <w:r>
-        <w:tab/>
-        <w:t>n) por recorrido de lista.</w:t>
+        <w:t xml:space="preserve"> - María José</w:t>
+      </w:r>
+      <w:r>
+        <w:t>: O(n) por recorrido de lista.</w:t>
       </w:r>
     </w:p>
     <w:p>
       <w:r>
-        <w:t>Requerimiento 3: O(n) - Idéntico al Req. 2.</w:t>
+        <w:t>Requerimiento 3</w:t>
+      </w:r>
+      <w:r>
+        <w:t xml:space="preserve"> - Eduardo</w:t>
+      </w:r>
+      <w:r>
+        <w:t>: O(n) - Idéntico al Req. 2.</w:t>
       </w:r>
     </w:p>
     <w:p>
@@ -240,23 +251,7 @@
                     <w:sz w:val="24"/>
                     <w:szCs w:val="24"/>
                   </w:rPr>
-                  <m:t xml:space="preserve">  6</m:t>
-                </m:r>
-                <m:r>
-                  <w:rPr>
-                    <w:rFonts w:ascii="Cambria Math" w:hAnsi="Cambria Math"/>
-                    <w:sz w:val="24"/>
-                    <w:szCs w:val="24"/>
-                  </w:rPr>
-                  <m:t>5</m:t>
-                </m:r>
-                <m:r>
-                  <w:rPr>
-                    <w:rFonts w:ascii="Cambria Math" w:hAnsi="Cambria Math"/>
-                    <w:sz w:val="24"/>
-                    <w:szCs w:val="24"/>
-                  </w:rPr>
-                  <m:t xml:space="preserve">.361 </m:t>
+                  <m:t xml:space="preserve">  65.361 </m:t>
                 </m:r>
               </m:oMath>
             </m:oMathPara>
@@ -286,23 +281,7 @@
                     <w:sz w:val="24"/>
                     <w:szCs w:val="24"/>
                   </w:rPr>
-                  <m:t>8</m:t>
-                </m:r>
-                <m:r>
-                  <w:rPr>
-                    <w:rFonts w:ascii="Cambria Math" w:hAnsi="Cambria Math"/>
-                    <w:sz w:val="24"/>
-                    <w:szCs w:val="24"/>
-                  </w:rPr>
-                  <m:t>.</m:t>
-                </m:r>
-                <m:r>
-                  <w:rPr>
-                    <w:rFonts w:ascii="Cambria Math" w:hAnsi="Cambria Math"/>
-                    <w:sz w:val="24"/>
-                    <w:szCs w:val="24"/>
-                  </w:rPr>
-                  <m:t>820</m:t>
+                  <m:t>640.652</m:t>
                 </m:r>
               </m:oMath>
             </m:oMathPara>
@@ -360,39 +339,7 @@
                     <w:sz w:val="24"/>
                     <w:szCs w:val="24"/>
                   </w:rPr>
-                  <m:t>1</m:t>
-                </m:r>
-                <m:r>
-                  <w:rPr>
-                    <w:rFonts w:ascii="Cambria Math" w:hAnsi="Cambria Math"/>
-                    <w:sz w:val="24"/>
-                    <w:szCs w:val="24"/>
-                  </w:rPr>
-                  <m:t>46</m:t>
-                </m:r>
-                <m:r>
-                  <w:rPr>
-                    <w:rFonts w:ascii="Cambria Math" w:hAnsi="Cambria Math"/>
-                    <w:sz w:val="24"/>
-                    <w:szCs w:val="24"/>
-                  </w:rPr>
-                  <m:t>.</m:t>
-                </m:r>
-                <m:r>
-                  <w:rPr>
-                    <w:rFonts w:ascii="Cambria Math" w:hAnsi="Cambria Math"/>
-                    <w:sz w:val="24"/>
-                    <w:szCs w:val="24"/>
-                  </w:rPr>
-                  <m:t>294</m:t>
-                </m:r>
-                <m:r>
-                  <w:rPr>
-                    <w:rFonts w:ascii="Cambria Math" w:hAnsi="Cambria Math"/>
-                    <w:sz w:val="24"/>
-                    <w:szCs w:val="24"/>
-                  </w:rPr>
-                  <m:t xml:space="preserve"> </m:t>
+                  <m:t xml:space="preserve">146.294 </m:t>
                 </m:r>
               </m:oMath>
             </m:oMathPara>
@@ -480,23 +427,7 @@
                     <w:sz w:val="24"/>
                     <w:szCs w:val="24"/>
                   </w:rPr>
-                  <m:t xml:space="preserve"> </m:t>
-                </m:r>
-                <m:r>
-                  <w:rPr>
-                    <w:rFonts w:ascii="Cambria Math" w:hAnsi="Cambria Math"/>
-                    <w:sz w:val="24"/>
-                    <w:szCs w:val="24"/>
-                  </w:rPr>
-                  <m:t>1.598</m:t>
-                </m:r>
-                <m:r>
-                  <w:rPr>
-                    <w:rFonts w:ascii="Cambria Math" w:hAnsi="Cambria Math"/>
-                    <w:sz w:val="24"/>
-                    <w:szCs w:val="24"/>
-                  </w:rPr>
-                  <m:t xml:space="preserve"> </m:t>
+                  <m:t xml:space="preserve"> 1.598 </m:t>
                 </m:r>
               </m:oMath>
             </m:oMathPara>
@@ -584,23 +515,7 @@
                     <w:sz w:val="24"/>
                     <w:szCs w:val="24"/>
                   </w:rPr>
-                  <m:t>974</m:t>
-                </m:r>
-                <m:r>
-                  <w:rPr>
-                    <w:rFonts w:ascii="Cambria Math" w:hAnsi="Cambria Math"/>
-                    <w:sz w:val="24"/>
-                    <w:szCs w:val="24"/>
-                  </w:rPr>
-                  <m:t>.8</m:t>
-                </m:r>
-                <m:r>
-                  <w:rPr>
-                    <w:rFonts w:ascii="Cambria Math" w:hAnsi="Cambria Math"/>
-                    <w:sz w:val="24"/>
-                    <w:szCs w:val="24"/>
-                  </w:rPr>
-                  <m:t>25</m:t>
+                  <m:t>974.825</m:t>
                 </m:r>
               </m:oMath>
             </m:oMathPara>
@@ -630,31 +545,7 @@
                     <w:sz w:val="24"/>
                     <w:szCs w:val="24"/>
                   </w:rPr>
-                  <m:t>4</m:t>
-                </m:r>
-                <m:r>
-                  <w:rPr>
-                    <w:rFonts w:ascii="Cambria Math" w:hAnsi="Cambria Math"/>
-                    <w:sz w:val="24"/>
-                    <w:szCs w:val="24"/>
-                  </w:rPr>
-                  <m:t>829</m:t>
-                </m:r>
-                <m:r>
-                  <w:rPr>
-                    <w:rFonts w:ascii="Cambria Math" w:hAnsi="Cambria Math"/>
-                    <w:sz w:val="24"/>
-                    <w:szCs w:val="24"/>
-                  </w:rPr>
-                  <m:t>.0</m:t>
-                </m:r>
-                <m:r>
-                  <w:rPr>
-                    <w:rFonts w:ascii="Cambria Math" w:hAnsi="Cambria Math"/>
-                    <w:sz w:val="24"/>
-                    <w:szCs w:val="24"/>
-                  </w:rPr>
-                  <m:t>51</m:t>
+                  <m:t>4829.051</m:t>
                 </m:r>
               </m:oMath>
             </m:oMathPara>
@@ -712,7 +603,7 @@
                     <w:sz w:val="24"/>
                     <w:szCs w:val="24"/>
                   </w:rPr>
-                  <m:t>4</m:t>
+                  <m:t>3</m:t>
                 </m:r>
                 <m:r>
                   <w:rPr>
@@ -720,7 +611,61 @@
                     <w:sz w:val="24"/>
                     <w:szCs w:val="24"/>
                   </w:rPr>
-                  <m:t>12</m:t>
+                  <m:t>1</m:t>
+                </m:r>
+                <m:r>
+                  <w:rPr>
+                    <w:rFonts w:ascii="Cambria Math" w:hAnsi="Cambria Math"/>
+                    <w:sz w:val="24"/>
+                    <w:szCs w:val="24"/>
+                  </w:rPr>
+                  <m:t>1.</m:t>
+                </m:r>
+                <m:r>
+                  <w:rPr>
+                    <w:rFonts w:ascii="Cambria Math" w:hAnsi="Cambria Math"/>
+                    <w:sz w:val="24"/>
+                    <w:szCs w:val="24"/>
+                  </w:rPr>
+                  <m:t>135</m:t>
+                </m:r>
+              </m:oMath>
+            </m:oMathPara>
+          </w:p>
+        </w:tc>
+        <w:tc>
+          <w:tcPr>
+            <w:tcW w:w="1665" w:type="pct"/>
+          </w:tcPr>
+          <w:p>
+            <w:pPr>
+              <w:spacing w:line="276" w:lineRule="auto"/>
+              <w:jc w:val="both"/>
+              <w:rPr>
+                <w:sz w:val="24"/>
+                <w:szCs w:val="24"/>
+              </w:rPr>
+            </w:pPr>
+            <m:oMathPara>
+              <m:oMathParaPr>
+                <m:jc m:val="centerGroup"/>
+              </m:oMathParaPr>
+              <m:oMath>
+                <m:r>
+                  <w:rPr>
+                    <w:rFonts w:ascii="Cambria Math" w:hAnsi="Cambria Math"/>
+                    <w:sz w:val="24"/>
+                    <w:szCs w:val="24"/>
+                  </w:rPr>
+                  <m:t>7</m:t>
+                </m:r>
+                <m:r>
+                  <w:rPr>
+                    <w:rFonts w:ascii="Cambria Math" w:hAnsi="Cambria Math"/>
+                    <w:sz w:val="24"/>
+                    <w:szCs w:val="24"/>
+                  </w:rPr>
+                  <m:t>5</m:t>
                 </m:r>
                 <m:r>
                   <w:rPr>
@@ -736,53 +681,7 @@
                     <w:sz w:val="24"/>
                     <w:szCs w:val="24"/>
                   </w:rPr>
-                  <m:t>662</m:t>
-                </m:r>
-              </m:oMath>
-            </m:oMathPara>
-          </w:p>
-        </w:tc>
-        <w:tc>
-          <w:tcPr>
-            <w:tcW w:w="1665" w:type="pct"/>
-          </w:tcPr>
-          <w:p>
-            <w:pPr>
-              <w:spacing w:line="276" w:lineRule="auto"/>
-              <w:jc w:val="both"/>
-              <w:rPr>
-                <w:sz w:val="24"/>
-                <w:szCs w:val="24"/>
-              </w:rPr>
-            </w:pPr>
-            <m:oMathPara>
-              <m:oMathParaPr>
-                <m:jc m:val="centerGroup"/>
-              </m:oMathParaPr>
-              <m:oMath>
-                <m:r>
-                  <w:rPr>
-                    <w:rFonts w:ascii="Cambria Math" w:hAnsi="Cambria Math"/>
-                    <w:sz w:val="24"/>
-                    <w:szCs w:val="24"/>
-                  </w:rPr>
-                  <m:t>79</m:t>
-                </m:r>
-                <m:r>
-                  <w:rPr>
-                    <w:rFonts w:ascii="Cambria Math" w:hAnsi="Cambria Math"/>
-                    <w:sz w:val="24"/>
-                    <w:szCs w:val="24"/>
-                  </w:rPr>
-                  <m:t>.</m:t>
-                </m:r>
-                <m:r>
-                  <w:rPr>
-                    <w:rFonts w:ascii="Cambria Math" w:hAnsi="Cambria Math"/>
-                    <w:sz w:val="24"/>
-                    <w:szCs w:val="24"/>
-                  </w:rPr>
-                  <m:t>781</m:t>
+                  <m:t>332</m:t>
                 </m:r>
               </m:oMath>
             </m:oMathPara>

</xml_diff>